<commit_message>
Edited page 1 of Git Remotes.docx
</commit_message>
<xml_diff>
--- a/Git Remotes.docx
+++ b/Git Remotes.docx
@@ -24,6 +24,7 @@
         <w:shd w:val="clear" w:color="auto" w:fill="FFFFFF"/>
         <w:spacing w:before="0" w:beforeAutospacing="0" w:after="135" w:afterAutospacing="0"/>
         <w:rPr>
+          <w:rStyle w:val="transcript"/>
           <w:rFonts w:ascii="Helvetica" w:hAnsi="Helvetica" w:cs="Helvetica"/>
           <w:color w:val="333333"/>
         </w:rPr>
@@ -68,7 +69,27 @@
           <w:rFonts w:ascii="Helvetica" w:hAnsi="Helvetica" w:cs="Helvetica"/>
           <w:color w:val="333333"/>
         </w:rPr>
-        <w:t>. In everything we've done up until now</w:t>
+        <w:t>. </w:t>
+      </w:r>
+    </w:p>
+    <w:p>
+      <w:pPr>
+        <w:pStyle w:val="NormalWeb"/>
+        <w:shd w:val="clear" w:color="auto" w:fill="FFFFFF"/>
+        <w:spacing w:before="0" w:beforeAutospacing="0" w:after="135" w:afterAutospacing="0"/>
+        <w:rPr>
+          <w:rStyle w:val="transcript"/>
+          <w:rFonts w:ascii="Helvetica" w:hAnsi="Helvetica" w:cs="Helvetica"/>
+          <w:color w:val="333333"/>
+        </w:rPr>
+      </w:pPr>
+      <w:r>
+        <w:rPr>
+          <w:rStyle w:val="transcript"/>
+          <w:rFonts w:ascii="Helvetica" w:hAnsi="Helvetica" w:cs="Helvetica"/>
+          <w:color w:val="333333"/>
+        </w:rPr>
+        <w:t>In everything we've done up until now</w:t>
       </w:r>
       <w:r>
         <w:rPr>
@@ -109,7 +130,23 @@
           <w:rFonts w:ascii="Helvetica" w:hAnsi="Helvetica" w:cs="Helvetica"/>
           <w:color w:val="333333"/>
         </w:rPr>
-        <w:t xml:space="preserve"> We can do version control just on our local files and not share them with anyone else, and that's very effective and Git allow us to do that. </w:t>
+        <w:t xml:space="preserve"> We can do version control just on our local files and not share them with anyone e</w:t>
+      </w:r>
+      <w:r>
+        <w:rPr>
+          <w:rStyle w:val="transcript"/>
+          <w:rFonts w:ascii="Helvetica" w:hAnsi="Helvetica" w:cs="Helvetica"/>
+          <w:color w:val="333333"/>
+        </w:rPr>
+        <w:t>lse, and that's very effective</w:t>
+      </w:r>
+      <w:r>
+        <w:rPr>
+          <w:rStyle w:val="transcript"/>
+          <w:rFonts w:ascii="Helvetica" w:hAnsi="Helvetica" w:cs="Helvetica"/>
+          <w:color w:val="333333"/>
+        </w:rPr>
+        <w:t>. </w:t>
       </w:r>
       <w:r>
         <w:rPr>
@@ -134,7 +171,43 @@
           <w:rFonts w:ascii="Helvetica" w:hAnsi="Helvetica" w:cs="Helvetica"/>
           <w:color w:val="333333"/>
         </w:rPr>
-        <w:t>. The concept is that there is a remote server, and we'll take our changes that we've made and put them on that remote server so that other people can then see them. They can then download the changes that we've made to their repositories, they can make changes of their own, upload those back to the remote server, and we can pull those back down into our repository to get their changes.</w:t>
+        <w:t>. </w:t>
+      </w:r>
+    </w:p>
+    <w:p>
+      <w:pPr>
+        <w:pStyle w:val="NormalWeb"/>
+        <w:shd w:val="clear" w:color="auto" w:fill="FFFFFF"/>
+        <w:spacing w:before="0" w:beforeAutospacing="0" w:after="135" w:afterAutospacing="0"/>
+        <w:rPr>
+          <w:rFonts w:ascii="Helvetica" w:hAnsi="Helvetica" w:cs="Helvetica"/>
+          <w:color w:val="333333"/>
+        </w:rPr>
+      </w:pPr>
+      <w:r>
+        <w:rPr>
+          <w:rStyle w:val="transcript"/>
+          <w:rFonts w:ascii="Helvetica" w:hAnsi="Helvetica" w:cs="Helvetica"/>
+          <w:color w:val="333333"/>
+        </w:rPr>
+        <w:t xml:space="preserve">The concept is that </w:t>
+      </w:r>
+      <w:r>
+        <w:rPr>
+          <w:rStyle w:val="transcript"/>
+          <w:rFonts w:ascii="Helvetica" w:hAnsi="Helvetica" w:cs="Helvetica"/>
+          <w:color w:val="333333"/>
+          <w:highlight w:val="yellow"/>
+        </w:rPr>
+        <w:t>there is a remote server</w:t>
+      </w:r>
+      <w:r>
+        <w:rPr>
+          <w:rStyle w:val="transcript"/>
+          <w:rFonts w:ascii="Helvetica" w:hAnsi="Helvetica" w:cs="Helvetica"/>
+          <w:color w:val="333333"/>
+        </w:rPr>
+        <w:t>, and we'll take our changes that we've made and put them on that remote server so that other people can then see them. They can then download the changes that we've made to their repositories, they can make changes of their own, upload those back to the remote server, and we can pull those back down into our repository to get their changes.</w:t>
       </w:r>
     </w:p>
     <w:p>
@@ -188,7 +261,33 @@
           <w:rFonts w:ascii="Helvetica" w:hAnsi="Helvetica" w:cs="Helvetica"/>
           <w:color w:val="333333"/>
         </w:rPr>
-        <w:t xml:space="preserve"> and our computer or the client. The only difference really is that the server is running some Git software that allows it to communicate with lots of different Git </w:t>
+        <w:t xml:space="preserve"> and our computer or the client. The only difference really is that the </w:t>
+      </w:r>
+      <w:r>
+        <w:rPr>
+          <w:rStyle w:val="transcript"/>
+          <w:rFonts w:ascii="Helvetica" w:hAnsi="Helvetica" w:cs="Helvetica"/>
+          <w:color w:val="333333"/>
+          <w:highlight w:val="cyan"/>
+        </w:rPr>
+        <w:t>server</w:t>
+      </w:r>
+      <w:r>
+        <w:rPr>
+          <w:rStyle w:val="transcript"/>
+          <w:rFonts w:ascii="Helvetica" w:hAnsi="Helvetica" w:cs="Helvetica"/>
+          <w:color w:val="333333"/>
+        </w:rPr>
+        <w:t xml:space="preserve"> is running some Git software that allows it to </w:t>
+      </w:r>
+      <w:r>
+        <w:rPr>
+          <w:rStyle w:val="transcript"/>
+          <w:rFonts w:ascii="Helvetica" w:hAnsi="Helvetica" w:cs="Helvetica"/>
+          <w:color w:val="333333"/>
+          <w:highlight w:val="cyan"/>
+        </w:rPr>
+        <w:t xml:space="preserve">communicate with lots of different Git </w:t>
       </w:r>
       <w:r>
         <w:rPr>
@@ -196,6 +295,7 @@
           <w:rFonts w:ascii="Helvetica" w:hAnsi="Helvetica" w:cs="Helvetica"/>
           <w:b/>
           <w:color w:val="333333"/>
+          <w:highlight w:val="cyan"/>
         </w:rPr>
         <w:t>clients</w:t>
       </w:r>
@@ -205,70 +305,31 @@
           <w:rFonts w:ascii="Helvetica" w:hAnsi="Helvetica" w:cs="Helvetica"/>
           <w:color w:val="333333"/>
         </w:rPr>
-        <w:t xml:space="preserve"> at the same time, but the actual repository where those changes are being stored, is just simply a Git repository; it has commits, it has branches, it has a HEAD pointer. It works the same, and the </w:t>
-      </w:r>
-      <w:r>
-        <w:rPr>
-          <w:rStyle w:val="transcript"/>
-          <w:rFonts w:ascii="Helvetica" w:hAnsi="Helvetica" w:cs="Helvetica"/>
-          <w:color w:val="333333"/>
-          <w:u w:val="single"/>
-        </w:rPr>
-        <w:t xml:space="preserve">fact that Git repository is the central clearing house is </w:t>
-      </w:r>
-      <w:r>
-        <w:rPr>
-          <w:rStyle w:val="transcript"/>
-          <w:rFonts w:ascii="Helvetica" w:hAnsi="Helvetica" w:cs="Helvetica"/>
-          <w:color w:val="333333"/>
-          <w:u w:val="single"/>
-        </w:rPr>
-        <w:t>just</w:t>
-      </w:r>
-      <w:r>
-        <w:rPr>
-          <w:rStyle w:val="transcript"/>
-          <w:rFonts w:ascii="Helvetica" w:hAnsi="Helvetica" w:cs="Helvetica"/>
-          <w:color w:val="333333"/>
-          <w:u w:val="single"/>
-        </w:rPr>
-        <w:t xml:space="preserve"> a matter of convention</w:t>
-      </w:r>
-      <w:r>
-        <w:rPr>
-          <w:rStyle w:val="transcript"/>
-          <w:rFonts w:ascii="Helvetica" w:hAnsi="Helvetica" w:cs="Helvetica"/>
-          <w:color w:val="333333"/>
-        </w:rPr>
-        <w:t>.</w:t>
-      </w:r>
-    </w:p>
-    <w:p>
-      <w:pPr>
-        <w:pStyle w:val="NormalWeb"/>
-        <w:shd w:val="clear" w:color="auto" w:fill="FFFFFF"/>
-        <w:spacing w:before="0" w:beforeAutospacing="0" w:after="135" w:afterAutospacing="0"/>
-        <w:rPr>
-          <w:rFonts w:ascii="Helvetica" w:hAnsi="Helvetica" w:cs="Helvetica"/>
-          <w:color w:val="333333"/>
-        </w:rPr>
-      </w:pPr>
-      <w:r>
-        <w:rPr>
-          <w:rStyle w:val="transcript"/>
-          <w:rFonts w:ascii="Helvetica" w:hAnsi="Helvetica" w:cs="Helvetica"/>
-          <w:color w:val="333333"/>
-        </w:rPr>
-        <w:t>W</w:t>
-      </w:r>
-      <w:r>
-        <w:rPr>
-          <w:rStyle w:val="transcript"/>
-          <w:rFonts w:ascii="Helvetica" w:hAnsi="Helvetica" w:cs="Helvetica"/>
-          <w:color w:val="333333"/>
-        </w:rPr>
-        <w:t>e know that we have our computer, and we know how to have just a simple branch called master with commits in it. </w:t>
-      </w:r>
+        <w:t xml:space="preserve"> at the same time, but the actual repository where those changes are being stored, is just simply a Git repository; it has commits, it has branches, it has a HEAD pointer.</w:t>
+      </w:r>
+    </w:p>
+    <w:p>
+      <w:pPr>
+        <w:pStyle w:val="NormalWeb"/>
+        <w:shd w:val="clear" w:color="auto" w:fill="FFFFFF"/>
+        <w:spacing w:before="0" w:beforeAutospacing="0" w:after="135" w:afterAutospacing="0"/>
+        <w:rPr>
+          <w:rStyle w:val="transcript"/>
+          <w:rFonts w:ascii="Helvetica" w:hAnsi="Helvetica" w:cs="Helvetica"/>
+          <w:color w:val="333333"/>
+        </w:rPr>
+      </w:pPr>
+    </w:p>
+    <w:p>
+      <w:pPr>
+        <w:pStyle w:val="NormalWeb"/>
+        <w:shd w:val="clear" w:color="auto" w:fill="FFFFFF"/>
+        <w:spacing w:before="0" w:beforeAutospacing="0" w:after="135" w:afterAutospacing="0"/>
+        <w:rPr>
+          <w:rFonts w:ascii="Helvetica" w:hAnsi="Helvetica" w:cs="Helvetica"/>
+          <w:color w:val="333333"/>
+        </w:rPr>
+      </w:pPr>
       <w:r>
         <w:rPr>
           <w:rStyle w:val="transcript"/>
@@ -284,7 +345,32 @@
           <w:rFonts w:ascii="Helvetica" w:hAnsi="Helvetica" w:cs="Helvetica"/>
           <w:color w:val="333333"/>
         </w:rPr>
-        <w:t xml:space="preserve">. What we want to do is take our commits and put them on the remote server, so other people can see them. The process that we used to do that is called a push. </w:t>
+        <w:t xml:space="preserve">. </w:t>
+      </w:r>
+      <w:r>
+        <w:rPr>
+          <w:rStyle w:val="transcript"/>
+          <w:rFonts w:ascii="Helvetica" w:hAnsi="Helvetica" w:cs="Helvetica"/>
+          <w:color w:val="333333"/>
+        </w:rPr>
+        <w:t xml:space="preserve">The process that we used to do that is called a </w:t>
+      </w:r>
+      <w:r>
+        <w:rPr>
+          <w:rStyle w:val="transcript"/>
+          <w:rFonts w:ascii="Helvetica" w:hAnsi="Helvetica" w:cs="Helvetica"/>
+          <w:b/>
+          <w:color w:val="333333"/>
+        </w:rPr>
+        <w:t>push</w:t>
+      </w:r>
+      <w:r>
+        <w:rPr>
+          <w:rStyle w:val="transcript"/>
+          <w:rFonts w:ascii="Helvetica" w:hAnsi="Helvetica" w:cs="Helvetica"/>
+          <w:color w:val="333333"/>
+        </w:rPr>
+        <w:t xml:space="preserve">. </w:t>
       </w:r>
       <w:r>
         <w:rPr>
@@ -336,25 +422,26 @@
           <w:rFonts w:ascii="Helvetica" w:hAnsi="Helvetica" w:cs="Helvetica"/>
           <w:color w:val="333333"/>
         </w:rPr>
-        <w:t>, or you can say you pushed them up to the remote server.</w:t>
-      </w:r>
-    </w:p>
-    <w:p>
-      <w:pPr>
-        <w:pStyle w:val="NormalWeb"/>
-        <w:shd w:val="clear" w:color="auto" w:fill="FFFFFF"/>
-        <w:spacing w:before="0" w:beforeAutospacing="0" w:after="135" w:afterAutospacing="0"/>
-        <w:rPr>
-          <w:rStyle w:val="transcript"/>
-          <w:rFonts w:ascii="Helvetica" w:hAnsi="Helvetica" w:cs="Helvetica"/>
-          <w:color w:val="333333"/>
-        </w:rPr>
-      </w:pPr>
-      <w:r>
-        <w:rPr>
-          <w:rStyle w:val="transcript"/>
-          <w:rFonts w:ascii="Helvetica" w:hAnsi="Helvetica" w:cs="Helvetica"/>
-          <w:color w:val="333333"/>
+        <w:t>.</w:t>
+      </w:r>
+    </w:p>
+    <w:p>
+      <w:pPr>
+        <w:pStyle w:val="NormalWeb"/>
+        <w:shd w:val="clear" w:color="auto" w:fill="FFFFFF"/>
+        <w:spacing w:before="0" w:beforeAutospacing="0" w:after="135" w:afterAutospacing="0"/>
+        <w:rPr>
+          <w:rStyle w:val="transcript"/>
+          <w:rFonts w:ascii="Helvetica" w:hAnsi="Helvetica" w:cs="Helvetica"/>
+          <w:color w:val="333333"/>
+        </w:rPr>
+      </w:pPr>
+      <w:r>
+        <w:rPr>
+          <w:rStyle w:val="transcript"/>
+          <w:rFonts w:ascii="Helvetica" w:hAnsi="Helvetica" w:cs="Helvetica"/>
+          <w:color w:val="333333"/>
+          <w:highlight w:val="cyan"/>
         </w:rPr>
         <w:t>At that point, the remote server creates the same branch with the same commits with the exact same commit IDs referring to all of them</w:t>
       </w:r>
@@ -378,6 +465,8 @@
           <w:color w:val="333333"/>
         </w:rPr>
       </w:pPr>
+      <w:bookmarkStart w:id="0" w:name="_GoBack"/>
+      <w:bookmarkEnd w:id="0"/>
     </w:p>
     <w:p>
       <w:pPr>
@@ -847,8 +936,6 @@
           </wp:inline>
         </w:drawing>
       </w:r>
-      <w:bookmarkStart w:id="0" w:name="_GoBack"/>
-      <w:bookmarkEnd w:id="0"/>
     </w:p>
     <w:p>
       <w:pPr>

</xml_diff>